<commit_message>
updates to the unofficial lit review
</commit_message>
<xml_diff>
--- a/Literature Review.docx
+++ b/Literature Review.docx
@@ -495,7 +495,43 @@
           <w:szCs w:val="24"/>
           <w:lang w:eastAsia="en-GB"/>
         </w:rPr>
-        <w:t xml:space="preserve">ommunication can occur in a variety of ways; ants use pheromones to find shortest paths </w:t>
+        <w:t xml:space="preserve">ommunication </w:t>
+      </w:r>
+      <w:r>
+        <w:rPr>
+          <w:rFonts w:ascii="Times New Roman" w:eastAsia="Times New Roman" w:hAnsi="Times New Roman" w:cs="Times New Roman"/>
+          <w:sz w:val="24"/>
+          <w:szCs w:val="24"/>
+          <w:lang w:eastAsia="en-GB"/>
+        </w:rPr>
+        <w:t xml:space="preserve">is one example and </w:t>
+      </w:r>
+      <w:r>
+        <w:rPr>
+          <w:rFonts w:ascii="Times New Roman" w:eastAsia="Times New Roman" w:hAnsi="Times New Roman" w:cs="Times New Roman"/>
+          <w:sz w:val="24"/>
+          <w:szCs w:val="24"/>
+          <w:lang w:eastAsia="en-GB"/>
+        </w:rPr>
+        <w:t>can occur in a variety of ways</w:t>
+      </w:r>
+      <w:r>
+        <w:rPr>
+          <w:rFonts w:ascii="Times New Roman" w:eastAsia="Times New Roman" w:hAnsi="Times New Roman" w:cs="Times New Roman"/>
+          <w:sz w:val="24"/>
+          <w:szCs w:val="24"/>
+          <w:lang w:eastAsia="en-GB"/>
+        </w:rPr>
+        <w:t>:</w:t>
+      </w:r>
+      <w:r>
+        <w:rPr>
+          <w:rFonts w:ascii="Times New Roman" w:eastAsia="Times New Roman" w:hAnsi="Times New Roman" w:cs="Times New Roman"/>
+          <w:sz w:val="24"/>
+          <w:szCs w:val="24"/>
+          <w:lang w:eastAsia="en-GB"/>
+        </w:rPr>
+        <w:t xml:space="preserve"> ants use pheromones to find shortest paths </w:t>
       </w:r>
       <w:r>
         <w:rPr>
@@ -548,7 +584,16 @@
           <w:szCs w:val="24"/>
           <w:lang w:eastAsia="en-GB"/>
         </w:rPr>
-        <w:t xml:space="preserve">; bees use a waggle dance </w:t>
+        <w:t xml:space="preserve">, </w:t>
+      </w:r>
+      <w:r>
+        <w:rPr>
+          <w:rFonts w:ascii="Times New Roman" w:eastAsia="Times New Roman" w:hAnsi="Times New Roman" w:cs="Times New Roman"/>
+          <w:sz w:val="24"/>
+          <w:szCs w:val="24"/>
+          <w:lang w:eastAsia="en-GB"/>
+        </w:rPr>
+        <w:t xml:space="preserve">bees use a waggle dance </w:t>
       </w:r>
       <w:r>
         <w:rPr>
@@ -614,7 +659,7 @@
           <w:szCs w:val="24"/>
           <w:lang w:eastAsia="en-GB"/>
         </w:rPr>
-        <w:t xml:space="preserve">; </w:t>
+        <w:t xml:space="preserve">, </w:t>
       </w:r>
       <w:r>
         <w:rPr>
@@ -652,8 +697,13 @@
         </w:rPr>
         <w:t>Dynamic Adaptation to Environmental Pressures</w:t>
       </w:r>
-      <w:bookmarkStart w:id="0" w:name="_GoBack"/>
-      <w:bookmarkEnd w:id="0"/>
+    </w:p>
+    <w:p>
+      <w:pPr>
+        <w:rPr>
+          <w:lang w:eastAsia="en-GB"/>
+        </w:rPr>
+      </w:pPr>
     </w:p>
     <w:p>
       <w:pPr>
@@ -666,61 +716,27 @@
       <w:pPr>
         <w:pStyle w:val="Heading2"/>
         <w:rPr>
-          <w:rFonts w:eastAsia="Times New Roman"/>
-          <w:lang w:eastAsia="en-GB"/>
-        </w:rPr>
-      </w:pPr>
-      <w:r>
-        <w:rPr>
-          <w:rFonts w:eastAsia="Times New Roman"/>
-          <w:lang w:eastAsia="en-GB"/>
-        </w:rPr>
-        <w:t xml:space="preserve">The path from </w:t>
-      </w:r>
-      <w:proofErr w:type="spellStart"/>
-      <w:r>
-        <w:rPr>
-          <w:rFonts w:eastAsia="Times New Roman"/>
-          <w:lang w:eastAsia="en-GB"/>
-        </w:rPr>
-        <w:t>subsocial</w:t>
-      </w:r>
-      <w:proofErr w:type="spellEnd"/>
-      <w:r>
-        <w:rPr>
-          <w:rFonts w:eastAsia="Times New Roman"/>
-          <w:lang w:eastAsia="en-GB"/>
-        </w:rPr>
-        <w:t xml:space="preserve"> to eusocial behaviour</w:t>
-      </w:r>
-    </w:p>
-    <w:p>
-      <w:pPr>
-        <w:spacing w:line="240" w:lineRule="auto"/>
-        <w:rPr>
-          <w:rFonts w:ascii="Times New Roman" w:eastAsia="Times New Roman" w:hAnsi="Times New Roman" w:cs="Times New Roman"/>
-          <w:sz w:val="24"/>
-          <w:szCs w:val="24"/>
-          <w:lang w:eastAsia="en-GB"/>
-        </w:rPr>
-      </w:pPr>
-      <w:r>
-        <w:rPr>
-          <w:rFonts w:ascii="Times New Roman" w:eastAsia="Times New Roman" w:hAnsi="Times New Roman" w:cs="Times New Roman"/>
-          <w:sz w:val="24"/>
-          <w:szCs w:val="24"/>
-          <w:lang w:eastAsia="en-GB"/>
-        </w:rPr>
-        <w:t>% This could be a potentially interesting path to go down here in terms of how it would relate to the evolution in genetic algorithms and potential first steps the genetic algorithm should take in terms of its path towards smart flocking behaviour</w:t>
-      </w:r>
-    </w:p>
-    <w:p>
-      <w:pPr>
-        <w:spacing w:line="240" w:lineRule="auto"/>
-        <w:rPr>
-          <w:rFonts w:ascii="Times New Roman" w:eastAsia="Times New Roman" w:hAnsi="Times New Roman" w:cs="Times New Roman"/>
-          <w:sz w:val="24"/>
-          <w:szCs w:val="24"/>
+          <w:lang w:eastAsia="en-GB"/>
+        </w:rPr>
+      </w:pPr>
+      <w:r>
+        <w:rPr>
+          <w:rFonts w:eastAsia="Times New Roman"/>
+          <w:lang w:eastAsia="en-GB"/>
+        </w:rPr>
+        <w:t>Learning and Curiosity</w:t>
+      </w:r>
+    </w:p>
+    <w:p>
+      <w:pPr>
+        <w:rPr>
+          <w:lang w:eastAsia="en-GB"/>
+        </w:rPr>
+      </w:pPr>
+    </w:p>
+    <w:p>
+      <w:pPr>
+        <w:rPr>
           <w:lang w:eastAsia="en-GB"/>
         </w:rPr>
       </w:pPr>
@@ -738,6 +754,111 @@
           <w:rFonts w:eastAsia="Times New Roman"/>
           <w:lang w:eastAsia="en-GB"/>
         </w:rPr>
+        <w:t xml:space="preserve">The path from subsocial to eusocial </w:t>
+      </w:r>
+      <w:commentRangeStart w:id="0"/>
+      <w:r>
+        <w:rPr>
+          <w:rFonts w:eastAsia="Times New Roman"/>
+          <w:lang w:eastAsia="en-GB"/>
+        </w:rPr>
+        <w:t>behaviour</w:t>
+      </w:r>
+      <w:commentRangeEnd w:id="0"/>
+      <w:r>
+        <w:rPr>
+          <w:rStyle w:val="CommentReference"/>
+          <w:rFonts w:asciiTheme="minorHAnsi" w:eastAsiaTheme="minorHAnsi" w:hAnsiTheme="minorHAnsi" w:cstheme="minorBidi"/>
+          <w:color w:val="auto"/>
+        </w:rPr>
+        <w:commentReference w:id="0"/>
+      </w:r>
+      <w:r>
+        <w:rPr>
+          <w:rFonts w:eastAsia="Times New Roman"/>
+          <w:lang w:eastAsia="en-GB"/>
+        </w:rPr>
+        <w:t xml:space="preserve"> </w:t>
+      </w:r>
+    </w:p>
+    <w:p>
+      <w:pPr>
+        <w:spacing w:line="240" w:lineRule="auto"/>
+        <w:rPr>
+          <w:rFonts w:ascii="Times New Roman" w:eastAsia="Times New Roman" w:hAnsi="Times New Roman" w:cs="Times New Roman"/>
+          <w:sz w:val="24"/>
+          <w:szCs w:val="24"/>
+          <w:lang w:eastAsia="en-GB"/>
+        </w:rPr>
+      </w:pPr>
+    </w:p>
+    <w:p>
+      <w:pPr>
+        <w:spacing w:line="240" w:lineRule="auto"/>
+        <w:rPr>
+          <w:rFonts w:ascii="Times New Roman" w:eastAsia="Times New Roman" w:hAnsi="Times New Roman" w:cs="Times New Roman"/>
+          <w:sz w:val="24"/>
+          <w:szCs w:val="24"/>
+          <w:lang w:eastAsia="en-GB"/>
+        </w:rPr>
+      </w:pPr>
+    </w:p>
+    <w:p>
+      <w:pPr>
+        <w:pStyle w:val="Heading2"/>
+        <w:rPr>
+          <w:rFonts w:eastAsia="Times New Roman"/>
+          <w:lang w:eastAsia="en-GB"/>
+        </w:rPr>
+      </w:pPr>
+      <w:commentRangeStart w:id="1"/>
+      <w:commentRangeEnd w:id="1"/>
+      <w:r>
+        <w:rPr>
+          <w:rStyle w:val="CommentReference"/>
+        </w:rPr>
+        <w:commentReference w:id="1"/>
+      </w:r>
+      <w:r>
+        <w:rPr>
+          <w:rFonts w:eastAsia="Times New Roman"/>
+          <w:lang w:eastAsia="en-GB"/>
+        </w:rPr>
+        <w:t>The Advantages of Flocking to Species</w:t>
+      </w:r>
+    </w:p>
+    <w:p>
+      <w:pPr>
+        <w:rPr>
+          <w:lang w:eastAsia="en-GB"/>
+        </w:rPr>
+      </w:pPr>
+    </w:p>
+    <w:p>
+      <w:pPr>
+        <w:spacing w:line="240" w:lineRule="auto"/>
+        <w:rPr>
+          <w:rFonts w:ascii="Times New Roman" w:eastAsia="Times New Roman" w:hAnsi="Times New Roman" w:cs="Times New Roman"/>
+          <w:sz w:val="24"/>
+          <w:szCs w:val="24"/>
+          <w:lang w:eastAsia="en-GB"/>
+        </w:rPr>
+      </w:pPr>
+    </w:p>
+    <w:p>
+      <w:pPr>
+        <w:pStyle w:val="Heading2"/>
+        <w:rPr>
+          <w:rFonts w:eastAsia="Times New Roman"/>
+          <w:lang w:eastAsia="en-GB"/>
+        </w:rPr>
+      </w:pPr>
+      <w:r>
+        <w:rPr>
+          <w:rFonts w:eastAsia="Times New Roman"/>
+          <w:lang w:eastAsia="en-GB"/>
+        </w:rPr>
+        <w:lastRenderedPageBreak/>
         <w:t>Why this is relevant</w:t>
       </w:r>
     </w:p>
@@ -796,7 +917,6 @@
           <w:rFonts w:eastAsia="Times New Roman"/>
           <w:lang w:eastAsia="en-GB"/>
         </w:rPr>
-        <w:lastRenderedPageBreak/>
         <w:t>Flocking Algorithm</w:t>
       </w:r>
     </w:p>
@@ -1009,7 +1129,99 @@
           <w:szCs w:val="24"/>
           <w:lang w:eastAsia="en-GB"/>
         </w:rPr>
-        <w:t>% Potential for adding relevant equations here but they may be more relevant to be placed in the method</w:t>
+        <w:t xml:space="preserve">There are many variations of the expanded boids model </w:t>
+      </w:r>
+      <w:r>
+        <w:rPr>
+          <w:rFonts w:ascii="Times New Roman" w:eastAsia="Times New Roman" w:hAnsi="Times New Roman" w:cs="Times New Roman"/>
+          <w:sz w:val="24"/>
+          <w:szCs w:val="24"/>
+          <w:highlight w:val="darkYellow"/>
+          <w:lang w:eastAsia="en-GB"/>
+        </w:rPr>
+        <w:t>[insert citations here]</w:t>
+      </w:r>
+      <w:r>
+        <w:rPr>
+          <w:rFonts w:ascii="Times New Roman" w:eastAsia="Times New Roman" w:hAnsi="Times New Roman" w:cs="Times New Roman"/>
+          <w:sz w:val="24"/>
+          <w:szCs w:val="24"/>
+          <w:lang w:eastAsia="en-GB"/>
+        </w:rPr>
+        <w:t xml:space="preserve"> dependent upon what is necessary for the research conducted. The expanded model presented by </w:t>
+      </w:r>
+      <w:r>
+        <w:rPr>
+          <w:rFonts w:ascii="Times New Roman" w:eastAsia="Times New Roman" w:hAnsi="Times New Roman" w:cs="Times New Roman"/>
+          <w:sz w:val="24"/>
+          <w:szCs w:val="24"/>
+          <w:highlight w:val="darkYellow"/>
+          <w:lang w:eastAsia="en-GB"/>
+        </w:rPr>
+        <w:t>[insert citation here]</w:t>
+      </w:r>
+      <w:r>
+        <w:rPr>
+          <w:rFonts w:ascii="Times New Roman" w:eastAsia="Times New Roman" w:hAnsi="Times New Roman" w:cs="Times New Roman"/>
+          <w:sz w:val="24"/>
+          <w:szCs w:val="24"/>
+          <w:lang w:eastAsia="en-GB"/>
+        </w:rPr>
+        <w:t xml:space="preserve"> is very useful</w:t>
+      </w:r>
+      <w:r>
+        <w:rPr>
+          <w:rFonts w:ascii="Times New Roman" w:eastAsia="Times New Roman" w:hAnsi="Times New Roman" w:cs="Times New Roman"/>
+          <w:sz w:val="24"/>
+          <w:szCs w:val="24"/>
+          <w:lang w:eastAsia="en-GB"/>
+        </w:rPr>
+        <w:t xml:space="preserve"> as their implementation is very </w:t>
+      </w:r>
+      <w:r>
+        <w:rPr>
+          <w:rFonts w:ascii="Times New Roman" w:eastAsia="Times New Roman" w:hAnsi="Times New Roman" w:cs="Times New Roman"/>
+          <w:sz w:val="24"/>
+          <w:szCs w:val="24"/>
+          <w:lang w:eastAsia="en-GB"/>
+        </w:rPr>
+        <w:t>clear and</w:t>
+      </w:r>
+      <w:r>
+        <w:rPr>
+          <w:rFonts w:ascii="Times New Roman" w:eastAsia="Times New Roman" w:hAnsi="Times New Roman" w:cs="Times New Roman"/>
+          <w:sz w:val="24"/>
+          <w:szCs w:val="24"/>
+          <w:lang w:eastAsia="en-GB"/>
+        </w:rPr>
+        <w:t xml:space="preserve"> </w:t>
+      </w:r>
+      <w:r>
+        <w:rPr>
+          <w:rFonts w:ascii="Times New Roman" w:eastAsia="Times New Roman" w:hAnsi="Times New Roman" w:cs="Times New Roman"/>
+          <w:sz w:val="24"/>
+          <w:szCs w:val="24"/>
+          <w:lang w:eastAsia="en-GB"/>
+        </w:rPr>
+        <w:t xml:space="preserve">displays useful expansions to the model for this research. </w:t>
+      </w:r>
+      <w:r>
+        <w:rPr>
+          <w:rFonts w:ascii="Times New Roman" w:eastAsia="Times New Roman" w:hAnsi="Times New Roman" w:cs="Times New Roman"/>
+          <w:sz w:val="24"/>
+          <w:szCs w:val="24"/>
+          <w:lang w:val="en-US" w:eastAsia="en-GB"/>
+        </w:rPr>
+        <w:t>It adds functionality for running away from predators, attraction to food sources, relations as towards other neutral flocks, the ability to search its surroundings, boundary conditions, and obstacle avoidance.</w:t>
+      </w:r>
+      <w:r>
+        <w:rPr>
+          <w:rFonts w:ascii="Times New Roman" w:eastAsia="Times New Roman" w:hAnsi="Times New Roman" w:cs="Times New Roman"/>
+          <w:sz w:val="24"/>
+          <w:szCs w:val="24"/>
+          <w:lang w:val="en-US" w:eastAsia="en-GB"/>
+        </w:rPr>
+        <w:t xml:space="preserve"> All of which are useful in designing more natural flocking behaviour.</w:t>
       </w:r>
     </w:p>
     <w:p>
@@ -1045,78 +1257,29 @@
           <w:lang w:eastAsia="en-GB"/>
         </w:rPr>
       </w:pPr>
-    </w:p>
-    <w:p>
-      <w:pPr>
-        <w:pStyle w:val="Heading2"/>
-        <w:rPr>
-          <w:rFonts w:eastAsia="Times New Roman"/>
-          <w:lang w:eastAsia="en-GB"/>
-        </w:rPr>
-      </w:pPr>
-      <w:r>
-        <w:rPr>
-          <w:rFonts w:eastAsia="Times New Roman"/>
-          <w:lang w:eastAsia="en-GB"/>
-        </w:rPr>
-        <w:t>Learning and Curiosity</w:t>
-      </w:r>
-    </w:p>
-    <w:p>
-      <w:pPr>
-        <w:spacing w:line="240" w:lineRule="auto"/>
-        <w:rPr>
-          <w:rFonts w:ascii="Times New Roman" w:eastAsia="Times New Roman" w:hAnsi="Times New Roman" w:cs="Times New Roman"/>
-          <w:sz w:val="24"/>
-          <w:szCs w:val="24"/>
-          <w:lang w:eastAsia="en-GB"/>
-        </w:rPr>
-      </w:pPr>
-    </w:p>
-    <w:p>
-      <w:pPr>
-        <w:pStyle w:val="Heading2"/>
-        <w:rPr>
-          <w:rFonts w:eastAsia="Times New Roman"/>
-          <w:lang w:eastAsia="en-GB"/>
-        </w:rPr>
-      </w:pPr>
-      <w:r>
-        <w:rPr>
-          <w:rFonts w:eastAsia="Times New Roman"/>
-          <w:lang w:eastAsia="en-GB"/>
-        </w:rPr>
-        <w:t>The Interaction of Flocking Algorithms</w:t>
-      </w:r>
-    </w:p>
-    <w:p>
-      <w:pPr>
-        <w:spacing w:line="240" w:lineRule="auto"/>
-        <w:rPr>
-          <w:rFonts w:ascii="Times New Roman" w:eastAsia="Times New Roman" w:hAnsi="Times New Roman" w:cs="Times New Roman"/>
-          <w:sz w:val="24"/>
-          <w:szCs w:val="24"/>
-          <w:lang w:eastAsia="en-GB"/>
-        </w:rPr>
-      </w:pPr>
-      <w:r>
-        <w:rPr>
-          <w:rFonts w:ascii="Times New Roman" w:eastAsia="Times New Roman" w:hAnsi="Times New Roman" w:cs="Times New Roman"/>
-          <w:sz w:val="24"/>
-          <w:szCs w:val="24"/>
-          <w:lang w:eastAsia="en-GB"/>
-        </w:rPr>
-        <w:t xml:space="preserve">In the paper </w:t>
-      </w:r>
-      <w:r>
-        <w:rPr>
-          <w:rFonts w:ascii="Times New Roman" w:eastAsia="Times New Roman" w:hAnsi="Times New Roman" w:cs="Times New Roman"/>
-          <w:sz w:val="24"/>
-          <w:szCs w:val="24"/>
-          <w:highlight w:val="darkYellow"/>
-          <w:lang w:eastAsia="en-GB"/>
-        </w:rPr>
-        <w:t>\</w:t>
+      <w:r>
+        <w:rPr>
+          <w:lang w:eastAsia="en-GB"/>
+        </w:rPr>
+        <w:t xml:space="preserve">In parallel to the way decisions are made in natural flocks, flocking algorithms </w:t>
+      </w:r>
+      <w:r>
+        <w:rPr>
+          <w:lang w:eastAsia="en-GB"/>
+        </w:rPr>
+        <w:t xml:space="preserve">can </w:t>
+      </w:r>
+      <w:r>
+        <w:rPr>
+          <w:lang w:eastAsia="en-GB"/>
+        </w:rPr>
+        <w:t xml:space="preserve">also make decisions. </w:t>
+      </w:r>
+      <w:r>
+        <w:rPr>
+          <w:lang w:eastAsia="en-GB"/>
+        </w:rPr>
+        <w:t xml:space="preserve">An interesting way of producing leadership in an artificial flock can be found in the paper </w:t>
       </w:r>
       <w:proofErr w:type="spellStart"/>
       <w:proofErr w:type="gramStart"/>
@@ -1150,6 +1313,200 @@
           <w:highlight w:val="darkYellow"/>
           <w:lang w:eastAsia="en-GB"/>
         </w:rPr>
+        <w:t>'</w:t>
+      </w:r>
+      <w:r>
+        <w:rPr>
+          <w:rFonts w:ascii="Times New Roman" w:eastAsia="Times New Roman" w:hAnsi="Times New Roman" w:cs="Times New Roman"/>
+          <w:sz w:val="24"/>
+          <w:szCs w:val="24"/>
+          <w:highlight w:val="darkYellow"/>
+          <w:lang w:eastAsia="en-GB"/>
+        </w:rPr>
+        <w:t xml:space="preserve">Autonomous </w:t>
+      </w:r>
+      <w:proofErr w:type="spellStart"/>
+      <w:r>
+        <w:rPr>
+          <w:rFonts w:ascii="Times New Roman" w:eastAsia="Times New Roman" w:hAnsi="Times New Roman" w:cs="Times New Roman"/>
+          <w:sz w:val="24"/>
+          <w:szCs w:val="24"/>
+          <w:highlight w:val="darkYellow"/>
+          <w:lang w:eastAsia="en-GB"/>
+        </w:rPr>
+        <w:t>Boids’</w:t>
+      </w:r>
+      <w:proofErr w:type="spellEnd"/>
+      <w:r>
+        <w:rPr>
+          <w:rFonts w:ascii="Times New Roman" w:eastAsia="Times New Roman" w:hAnsi="Times New Roman" w:cs="Times New Roman"/>
+          <w:sz w:val="24"/>
+          <w:szCs w:val="24"/>
+          <w:highlight w:val="darkYellow"/>
+          <w:lang w:eastAsia="en-GB"/>
+        </w:rPr>
+        <w:t xml:space="preserve">} [insert </w:t>
+      </w:r>
+      <w:commentRangeStart w:id="2"/>
+      <w:r>
+        <w:rPr>
+          <w:rFonts w:ascii="Times New Roman" w:eastAsia="Times New Roman" w:hAnsi="Times New Roman" w:cs="Times New Roman"/>
+          <w:sz w:val="24"/>
+          <w:szCs w:val="24"/>
+          <w:highlight w:val="darkYellow"/>
+          <w:lang w:eastAsia="en-GB"/>
+        </w:rPr>
+        <w:t>citation</w:t>
+      </w:r>
+      <w:commentRangeEnd w:id="2"/>
+      <w:r>
+        <w:rPr>
+          <w:rStyle w:val="CommentReference"/>
+        </w:rPr>
+        <w:commentReference w:id="2"/>
+      </w:r>
+      <w:r>
+        <w:rPr>
+          <w:rFonts w:ascii="Times New Roman" w:eastAsia="Times New Roman" w:hAnsi="Times New Roman" w:cs="Times New Roman"/>
+          <w:sz w:val="24"/>
+          <w:szCs w:val="24"/>
+          <w:highlight w:val="darkYellow"/>
+          <w:lang w:eastAsia="en-GB"/>
+        </w:rPr>
+        <w:t xml:space="preserve"> here]</w:t>
+      </w:r>
+      <w:r>
+        <w:rPr>
+          <w:rFonts w:ascii="Times New Roman" w:eastAsia="Times New Roman" w:hAnsi="Times New Roman" w:cs="Times New Roman"/>
+          <w:sz w:val="24"/>
+          <w:szCs w:val="24"/>
+          <w:lang w:eastAsia="en-GB"/>
+        </w:rPr>
+        <w:t>. Here they propose the use of an ‘Eccentricity’ variable to determine leadership in the group in order to make decisions based on the boids proximity to the front of the flock, the closer it is, the higher a chance of leading the flock. This mimics the way that some species of bird, such as starlings, decide on leadership within the group. This leadership can then be used to influence decisions by the rest of the flock.</w:t>
+      </w:r>
+    </w:p>
+    <w:p>
+      <w:pPr>
+        <w:rPr>
+          <w:lang w:eastAsia="en-GB"/>
+        </w:rPr>
+      </w:pPr>
+    </w:p>
+    <w:p>
+      <w:pPr>
+        <w:pStyle w:val="Heading2"/>
+        <w:rPr>
+          <w:rFonts w:eastAsia="Times New Roman"/>
+          <w:lang w:eastAsia="en-GB"/>
+        </w:rPr>
+      </w:pPr>
+      <w:r>
+        <w:rPr>
+          <w:rFonts w:eastAsia="Times New Roman"/>
+          <w:lang w:eastAsia="en-GB"/>
+        </w:rPr>
+        <w:t>Learning and Curiosity</w:t>
+      </w:r>
+    </w:p>
+    <w:p>
+      <w:pPr>
+        <w:spacing w:line="240" w:lineRule="auto"/>
+        <w:rPr>
+          <w:rFonts w:ascii="Times New Roman" w:eastAsia="Times New Roman" w:hAnsi="Times New Roman" w:cs="Times New Roman"/>
+          <w:sz w:val="24"/>
+          <w:szCs w:val="24"/>
+          <w:lang w:eastAsia="en-GB"/>
+        </w:rPr>
+      </w:pPr>
+    </w:p>
+    <w:p>
+      <w:pPr>
+        <w:spacing w:line="240" w:lineRule="auto"/>
+        <w:rPr>
+          <w:rFonts w:ascii="Times New Roman" w:eastAsia="Times New Roman" w:hAnsi="Times New Roman" w:cs="Times New Roman"/>
+          <w:sz w:val="24"/>
+          <w:szCs w:val="24"/>
+          <w:lang w:eastAsia="en-GB"/>
+        </w:rPr>
+      </w:pPr>
+    </w:p>
+    <w:p>
+      <w:pPr>
+        <w:pStyle w:val="Heading2"/>
+        <w:rPr>
+          <w:rFonts w:eastAsia="Times New Roman"/>
+          <w:lang w:eastAsia="en-GB"/>
+        </w:rPr>
+      </w:pPr>
+      <w:r>
+        <w:rPr>
+          <w:rFonts w:eastAsia="Times New Roman"/>
+          <w:lang w:eastAsia="en-GB"/>
+        </w:rPr>
+        <w:t>The Interaction of Flocking Algorithms</w:t>
+      </w:r>
+    </w:p>
+    <w:p>
+      <w:pPr>
+        <w:spacing w:line="240" w:lineRule="auto"/>
+        <w:rPr>
+          <w:rFonts w:ascii="Times New Roman" w:eastAsia="Times New Roman" w:hAnsi="Times New Roman" w:cs="Times New Roman"/>
+          <w:sz w:val="24"/>
+          <w:szCs w:val="24"/>
+          <w:lang w:eastAsia="en-GB"/>
+        </w:rPr>
+      </w:pPr>
+      <w:r>
+        <w:rPr>
+          <w:rFonts w:ascii="Times New Roman" w:eastAsia="Times New Roman" w:hAnsi="Times New Roman" w:cs="Times New Roman"/>
+          <w:sz w:val="24"/>
+          <w:szCs w:val="24"/>
+          <w:lang w:eastAsia="en-GB"/>
+        </w:rPr>
+        <w:t xml:space="preserve">In the paper </w:t>
+      </w:r>
+      <w:r>
+        <w:rPr>
+          <w:rFonts w:ascii="Times New Roman" w:eastAsia="Times New Roman" w:hAnsi="Times New Roman" w:cs="Times New Roman"/>
+          <w:sz w:val="24"/>
+          <w:szCs w:val="24"/>
+          <w:highlight w:val="darkYellow"/>
+          <w:lang w:eastAsia="en-GB"/>
+        </w:rPr>
+        <w:t>\</w:t>
+      </w:r>
+      <w:proofErr w:type="spellStart"/>
+      <w:proofErr w:type="gramStart"/>
+      <w:r>
+        <w:rPr>
+          <w:rFonts w:ascii="Times New Roman" w:eastAsia="Times New Roman" w:hAnsi="Times New Roman" w:cs="Times New Roman"/>
+          <w:sz w:val="24"/>
+          <w:szCs w:val="24"/>
+          <w:highlight w:val="darkYellow"/>
+          <w:lang w:eastAsia="en-GB"/>
+        </w:rPr>
+        <w:t>textit</w:t>
+      </w:r>
+      <w:proofErr w:type="spellEnd"/>
+      <w:r>
+        <w:rPr>
+          <w:rFonts w:ascii="Times New Roman" w:eastAsia="Times New Roman" w:hAnsi="Times New Roman" w:cs="Times New Roman"/>
+          <w:sz w:val="24"/>
+          <w:szCs w:val="24"/>
+          <w:highlight w:val="darkYellow"/>
+          <w:lang w:eastAsia="en-GB"/>
+        </w:rPr>
+        <w:t>{</w:t>
+      </w:r>
+      <w:proofErr w:type="gramEnd"/>
+      <w:r>
+        <w:rPr>
+          <w:rFonts w:ascii="Times New Roman" w:eastAsia="Times New Roman" w:hAnsi="Times New Roman" w:cs="Times New Roman"/>
+          <w:sz w:val="24"/>
+          <w:szCs w:val="24"/>
+          <w:highlight w:val="darkYellow"/>
+          <w:lang w:eastAsia="en-GB"/>
+        </w:rPr>
         <w:t>'Simulating Species Interactions and Complex Emergence in Multiple Flocks of Boids with GPUs'} \</w:t>
       </w:r>
       <w:proofErr w:type="spellStart"/>
@@ -1205,17 +1562,15 @@
         </w:rPr>
         <w:t>, multiple flocks, each a different type of boid, are run in a closed environment to see what aspects of species interaction could be reproduced. Th</w:t>
       </w:r>
-    </w:p>
-    <w:p>
-      <w:pPr>
-        <w:spacing w:line="240" w:lineRule="auto"/>
-        <w:rPr>
-          <w:rFonts w:ascii="Times New Roman" w:eastAsia="Times New Roman" w:hAnsi="Times New Roman" w:cs="Times New Roman"/>
-          <w:sz w:val="24"/>
-          <w:szCs w:val="24"/>
-          <w:lang w:eastAsia="en-GB"/>
-        </w:rPr>
-      </w:pPr>
+      <w:r>
+        <w:rPr>
+          <w:rFonts w:ascii="Times New Roman" w:eastAsia="Times New Roman" w:hAnsi="Times New Roman" w:cs="Times New Roman"/>
+          <w:sz w:val="24"/>
+          <w:szCs w:val="24"/>
+          <w:lang w:eastAsia="en-GB"/>
+        </w:rPr>
+        <w:t>e</w:t>
+      </w:r>
     </w:p>
     <w:p>
       <w:pPr>
@@ -1241,6 +1596,7 @@
           <w:rFonts w:eastAsia="Times New Roman"/>
           <w:lang w:eastAsia="en-GB"/>
         </w:rPr>
+        <w:lastRenderedPageBreak/>
         <w:t>Genetic Algorithm</w:t>
       </w:r>
     </w:p>
@@ -1254,6 +1610,24 @@
           <w:lang w:eastAsia="en-GB"/>
         </w:rPr>
       </w:pPr>
+      <w:r>
+        <w:rPr>
+          <w:rFonts w:ascii="Times New Roman" w:eastAsia="Times New Roman" w:hAnsi="Times New Roman" w:cs="Times New Roman"/>
+          <w:sz w:val="24"/>
+          <w:szCs w:val="24"/>
+          <w:lang w:eastAsia="en-GB"/>
+        </w:rPr>
+        <w:t xml:space="preserve">The literature on genetic algorithms also matters as this is what will be used to expand upon the capabilities of the flock. </w:t>
+      </w:r>
+      <w:r>
+        <w:rPr>
+          <w:rFonts w:ascii="Times New Roman" w:eastAsia="Times New Roman" w:hAnsi="Times New Roman" w:cs="Times New Roman"/>
+          <w:sz w:val="24"/>
+          <w:szCs w:val="24"/>
+          <w:lang w:eastAsia="en-GB"/>
+        </w:rPr>
+        <w:t xml:space="preserve">There is </w:t>
+      </w:r>
     </w:p>
     <w:p>
       <w:pPr>
@@ -1279,34 +1653,116 @@
           <w:rFonts w:eastAsia="Times New Roman"/>
           <w:lang w:eastAsia="en-GB"/>
         </w:rPr>
-        <w:t>The Effect of AI on Flocking Algorithms</w:t>
-      </w:r>
-    </w:p>
-    <w:p>
-      <w:pPr>
-        <w:spacing w:line="240" w:lineRule="auto"/>
-        <w:rPr>
-          <w:rFonts w:ascii="Times New Roman" w:eastAsia="Times New Roman" w:hAnsi="Times New Roman" w:cs="Times New Roman"/>
-          <w:sz w:val="24"/>
-          <w:szCs w:val="24"/>
-          <w:lang w:eastAsia="en-GB"/>
-        </w:rPr>
-      </w:pPr>
-    </w:p>
-    <w:p>
-      <w:pPr>
-        <w:spacing w:line="240" w:lineRule="auto"/>
-        <w:rPr>
-          <w:rFonts w:ascii="Times New Roman" w:eastAsia="Times New Roman" w:hAnsi="Times New Roman" w:cs="Times New Roman"/>
-          <w:sz w:val="24"/>
-          <w:szCs w:val="24"/>
-          <w:lang w:eastAsia="en-GB"/>
-        </w:rPr>
-      </w:pPr>
+        <w:t xml:space="preserve">The </w:t>
+      </w:r>
+      <w:r>
+        <w:rPr>
+          <w:rFonts w:eastAsia="Times New Roman"/>
+          <w:lang w:eastAsia="en-GB"/>
+        </w:rPr>
+        <w:t xml:space="preserve">Potential </w:t>
+      </w:r>
+      <w:r>
+        <w:rPr>
+          <w:rFonts w:eastAsia="Times New Roman"/>
+          <w:lang w:eastAsia="en-GB"/>
+        </w:rPr>
+        <w:t>Effect of AI on Flocking Algorithms</w:t>
+      </w:r>
+    </w:p>
+    <w:p>
+      <w:pPr>
+        <w:spacing w:line="240" w:lineRule="auto"/>
+        <w:rPr>
+          <w:rFonts w:ascii="Times New Roman" w:eastAsia="Times New Roman" w:hAnsi="Times New Roman" w:cs="Times New Roman"/>
+          <w:sz w:val="24"/>
+          <w:szCs w:val="24"/>
+          <w:lang w:eastAsia="en-GB"/>
+        </w:rPr>
+      </w:pPr>
+      <w:r>
+        <w:rPr>
+          <w:rFonts w:ascii="Times New Roman" w:eastAsia="Times New Roman" w:hAnsi="Times New Roman" w:cs="Times New Roman"/>
+          <w:sz w:val="24"/>
+          <w:szCs w:val="24"/>
+          <w:lang w:eastAsia="en-GB"/>
+        </w:rPr>
+        <w:t xml:space="preserve">A paper discussing the use of reinforcement learning in a multi-agent system by </w:t>
+      </w:r>
+      <w:r>
+        <w:rPr>
+          <w:rFonts w:ascii="Times New Roman" w:eastAsia="Times New Roman" w:hAnsi="Times New Roman" w:cs="Times New Roman"/>
+          <w:sz w:val="24"/>
+          <w:szCs w:val="24"/>
+          <w:highlight w:val="darkYellow"/>
+          <w:lang w:eastAsia="en-GB"/>
+        </w:rPr>
+        <w:t>[insert citation here]</w:t>
+      </w:r>
+      <w:r>
+        <w:rPr>
+          <w:rFonts w:ascii="Times New Roman" w:eastAsia="Times New Roman" w:hAnsi="Times New Roman" w:cs="Times New Roman"/>
+          <w:sz w:val="24"/>
+          <w:szCs w:val="24"/>
+          <w:lang w:eastAsia="en-GB"/>
+        </w:rPr>
+        <w:t xml:space="preserve"> displays the potential of AI applied to a group of agents. </w:t>
+      </w:r>
+    </w:p>
+    <w:p>
+      <w:pPr>
+        <w:spacing w:line="240" w:lineRule="auto"/>
+        <w:rPr>
+          <w:rFonts w:ascii="Times New Roman" w:eastAsia="Times New Roman" w:hAnsi="Times New Roman" w:cs="Times New Roman"/>
+          <w:sz w:val="24"/>
+          <w:szCs w:val="24"/>
+          <w:lang w:eastAsia="en-GB"/>
+        </w:rPr>
+      </w:pPr>
+    </w:p>
+    <w:p>
+      <w:pPr>
+        <w:pStyle w:val="Heading2"/>
+        <w:rPr>
+          <w:rFonts w:eastAsia="Times New Roman"/>
+          <w:lang w:eastAsia="en-GB"/>
+        </w:rPr>
+      </w:pPr>
+      <w:r>
+        <w:rPr>
+          <w:rFonts w:eastAsia="Times New Roman"/>
+          <w:lang w:eastAsia="en-GB"/>
+        </w:rPr>
+        <w:t>Emergence</w:t>
+      </w:r>
+    </w:p>
+    <w:p>
+      <w:pPr>
+        <w:rPr>
+          <w:lang w:eastAsia="en-GB"/>
+        </w:rPr>
+      </w:pPr>
+    </w:p>
+    <w:p>
+      <w:pPr>
+        <w:spacing w:line="240" w:lineRule="auto"/>
+        <w:rPr>
+          <w:rFonts w:ascii="Times New Roman" w:eastAsia="Times New Roman" w:hAnsi="Times New Roman" w:cs="Times New Roman"/>
+          <w:sz w:val="24"/>
+          <w:szCs w:val="24"/>
+          <w:lang w:eastAsia="en-GB"/>
+        </w:rPr>
+      </w:pPr>
+      <w:bookmarkStart w:id="3" w:name="_GoBack"/>
+      <w:bookmarkEnd w:id="3"/>
     </w:p>
     <w:p>
       <w:pPr>
         <w:pStyle w:val="Heading1"/>
+        <w:rPr>
+          <w:rFonts w:eastAsia="Times New Roman"/>
+          <w:lang w:eastAsia="en-GB"/>
+        </w:rPr>
       </w:pPr>
       <w:r>
         <w:rPr>
@@ -1315,6 +1771,32 @@
         </w:rPr>
         <w:t>The Interaction of an AI Flock with another Flock</w:t>
       </w:r>
+    </w:p>
+    <w:p>
+      <w:pPr>
+        <w:rPr>
+          <w:lang w:eastAsia="en-GB"/>
+        </w:rPr>
+      </w:pPr>
+      <w:r>
+        <w:rPr>
+          <w:lang w:eastAsia="en-GB"/>
+        </w:rPr>
+        <w:t>The interaction of an artificially intelligent flock with other flocks is where the research becomes thinner and where the author feels based upon their own background research there is a room for expansion.</w:t>
+      </w:r>
+      <w:r>
+        <w:rPr>
+          <w:lang w:eastAsia="en-GB"/>
+        </w:rPr>
+        <w:t xml:space="preserve"> </w:t>
+      </w:r>
+    </w:p>
+    <w:p>
+      <w:pPr>
+        <w:rPr>
+          <w:lang w:eastAsia="en-GB"/>
+        </w:rPr>
+      </w:pPr>
     </w:p>
     <w:sectPr>
       <w:pgSz w:w="11906" w:h="16838"/>
@@ -1324,6 +1806,109 @@
     </w:sectPr>
   </w:body>
 </w:document>
+</file>
+
+<file path=word/comments.xml><?xml version="1.0" encoding="utf-8"?>
+<w:comments xmlns:wpc="http://schemas.microsoft.com/office/word/2010/wordprocessingCanvas" xmlns:cx="http://schemas.microsoft.com/office/drawing/2014/chartex" xmlns:cx1="http://schemas.microsoft.com/office/drawing/2015/9/8/chartex" xmlns:cx2="http://schemas.microsoft.com/office/drawing/2015/10/21/chartex" xmlns:cx3="http://schemas.microsoft.com/office/drawing/2016/5/9/chartex" xmlns:cx4="http://schemas.microsoft.com/office/drawing/2016/5/10/chartex" xmlns:cx5="http://schemas.microsoft.com/office/drawing/2016/5/11/chartex" xmlns:cx6="http://schemas.microsoft.com/office/drawing/2016/5/12/chartex" xmlns:cx7="http://schemas.microsoft.com/office/drawing/2016/5/13/chartex" xmlns:cx8="http://schemas.microsoft.com/office/drawing/2016/5/14/chartex" xmlns:mc="http://schemas.openxmlformats.org/markup-compatibility/2006" xmlns:aink="http://schemas.microsoft.com/office/drawing/2016/ink" xmlns:am3d="http://schemas.microsoft.com/office/drawing/2017/model3d" xmlns:o="urn:schemas-microsoft-com:office:office" xmlns:r="http://schemas.openxmlformats.org/officeDocument/2006/relationships" xmlns:m="http://schemas.openxmlformats.org/officeDocument/2006/math" xmlns:v="urn:schemas-microsoft-com:vml" xmlns:wp14="http://schemas.microsoft.com/office/word/2010/wordprocessingDrawing" xmlns:wp="http://schemas.openxmlformats.org/drawingml/2006/wordprocessingDrawing" xmlns:w10="urn:schemas-microsoft-com:office:word" xmlns:w="http://schemas.openxmlformats.org/wordprocessingml/2006/main" xmlns:w14="http://schemas.microsoft.com/office/word/2010/wordml" xmlns:w15="http://schemas.microsoft.com/office/word/2012/wordml" xmlns:w16cid="http://schemas.microsoft.com/office/word/2016/wordml/cid" xmlns:w16se="http://schemas.microsoft.com/office/word/2015/wordml/symex" xmlns:wpg="http://schemas.microsoft.com/office/word/2010/wordprocessingGroup" xmlns:wpi="http://schemas.microsoft.com/office/word/2010/wordprocessingInk" xmlns:wne="http://schemas.microsoft.com/office/word/2006/wordml" xmlns:wps="http://schemas.microsoft.com/office/word/2010/wordprocessingShape" mc:Ignorable="w14 w15 w16se w16cid wp14">
+  <w:comment w:id="0" w:author="Matt Hunter" w:date="2019-03-22T21:36:00Z" w:initials="MH">
+    <w:p>
+      <w:pPr>
+        <w:spacing w:line="240" w:lineRule="auto"/>
+        <w:rPr>
+          <w:rFonts w:ascii="Times New Roman" w:eastAsia="Times New Roman" w:hAnsi="Times New Roman" w:cs="Times New Roman"/>
+          <w:sz w:val="24"/>
+          <w:szCs w:val="24"/>
+          <w:lang w:eastAsia="en-GB"/>
+        </w:rPr>
+      </w:pPr>
+      <w:r>
+        <w:rPr>
+          <w:rStyle w:val="CommentReference"/>
+        </w:rPr>
+        <w:annotationRef/>
+      </w:r>
+      <w:r>
+        <w:rPr>
+          <w:rFonts w:ascii="Times New Roman" w:eastAsia="Times New Roman" w:hAnsi="Times New Roman" w:cs="Times New Roman"/>
+          <w:sz w:val="24"/>
+          <w:szCs w:val="24"/>
+          <w:lang w:eastAsia="en-GB"/>
+        </w:rPr>
+        <w:t xml:space="preserve">This could be a potentially interesting path to go down here in terms of how it would relate to the evolution in genetic algorithms and potential first steps the genetic algorithm should take in terms of its path towards smart flocking </w:t>
+      </w:r>
+      <w:r>
+        <w:rPr>
+          <w:rFonts w:ascii="Times New Roman" w:eastAsia="Times New Roman" w:hAnsi="Times New Roman" w:cs="Times New Roman"/>
+          <w:sz w:val="24"/>
+          <w:szCs w:val="24"/>
+          <w:lang w:eastAsia="en-GB"/>
+        </w:rPr>
+        <w:t>behaviour</w:t>
+      </w:r>
+    </w:p>
+    <w:p>
+      <w:pPr>
+        <w:pStyle w:val="CommentText"/>
+      </w:pPr>
+    </w:p>
+  </w:comment>
+  <w:comment w:id="1" w:author="Matt Hunter" w:date="2019-03-22T21:38:00Z" w:initials="MH">
+    <w:p>
+      <w:pPr>
+        <w:pStyle w:val="CommentText"/>
+      </w:pPr>
+      <w:r>
+        <w:rPr>
+          <w:rStyle w:val="CommentReference"/>
+        </w:rPr>
+        <w:annotationRef/>
+      </w:r>
+      <w:r>
+        <w:t xml:space="preserve">This could be a section on the advantages of flocking in nature – This may be useful as it could explain why </w:t>
+      </w:r>
+    </w:p>
+  </w:comment>
+  <w:comment w:id="2" w:author="Matt Hunter" w:date="2019-03-22T21:49:00Z" w:initials="MH">
+    <w:p>
+      <w:pPr>
+        <w:pStyle w:val="CommentText"/>
+      </w:pPr>
+      <w:r>
+        <w:rPr>
+          <w:rStyle w:val="CommentReference"/>
+        </w:rPr>
+        <w:annotationRef/>
+      </w:r>
+      <w:r>
+        <w:t>(Hartman &amp; Benes, 2006)</w:t>
+      </w:r>
+    </w:p>
+  </w:comment>
+</w:comments>
+</file>
+
+<file path=word/commentsExtended.xml><?xml version="1.0" encoding="utf-8"?>
+<w15:commentsEx xmlns:wpc="http://schemas.microsoft.com/office/word/2010/wordprocessingCanvas" xmlns:cx="http://schemas.microsoft.com/office/drawing/2014/chartex" xmlns:cx1="http://schemas.microsoft.com/office/drawing/2015/9/8/chartex" xmlns:cx2="http://schemas.microsoft.com/office/drawing/2015/10/21/chartex" xmlns:cx3="http://schemas.microsoft.com/office/drawing/2016/5/9/chartex" xmlns:cx4="http://schemas.microsoft.com/office/drawing/2016/5/10/chartex" xmlns:cx5="http://schemas.microsoft.com/office/drawing/2016/5/11/chartex" xmlns:cx6="http://schemas.microsoft.com/office/drawing/2016/5/12/chartex" xmlns:cx7="http://schemas.microsoft.com/office/drawing/2016/5/13/chartex" xmlns:cx8="http://schemas.microsoft.com/office/drawing/2016/5/14/chartex" xmlns:mc="http://schemas.openxmlformats.org/markup-compatibility/2006" xmlns:aink="http://schemas.microsoft.com/office/drawing/2016/ink" xmlns:am3d="http://schemas.microsoft.com/office/drawing/2017/model3d" xmlns:o="urn:schemas-microsoft-com:office:office" xmlns:r="http://schemas.openxmlformats.org/officeDocument/2006/relationships" xmlns:m="http://schemas.openxmlformats.org/officeDocument/2006/math" xmlns:v="urn:schemas-microsoft-com:vml" xmlns:wp14="http://schemas.microsoft.com/office/word/2010/wordprocessingDrawing" xmlns:wp="http://schemas.openxmlformats.org/drawingml/2006/wordprocessingDrawing" xmlns:w10="urn:schemas-microsoft-com:office:word" xmlns:w="http://schemas.openxmlformats.org/wordprocessingml/2006/main" xmlns:w14="http://schemas.microsoft.com/office/word/2010/wordml" xmlns:w15="http://schemas.microsoft.com/office/word/2012/wordml" xmlns:w16cid="http://schemas.microsoft.com/office/word/2016/wordml/cid" xmlns:w16se="http://schemas.microsoft.com/office/word/2015/wordml/symex" xmlns:wpg="http://schemas.microsoft.com/office/word/2010/wordprocessingGroup" xmlns:wpi="http://schemas.microsoft.com/office/word/2010/wordprocessingInk" xmlns:wne="http://schemas.microsoft.com/office/word/2006/wordml" xmlns:wps="http://schemas.microsoft.com/office/word/2010/wordprocessingShape" mc:Ignorable="w14 w15 w16se w16cid wp14">
+  <w15:commentEx w15:paraId="7C3816C4" w15:done="0"/>
+  <w15:commentEx w15:paraId="563BF7EC" w15:done="0"/>
+  <w15:commentEx w15:paraId="34EBA120" w15:done="0"/>
+</w15:commentsEx>
+</file>
+
+<file path=word/commentsIds.xml><?xml version="1.0" encoding="utf-8"?>
+<w16cid:commentsIds xmlns:wpc="http://schemas.microsoft.com/office/word/2010/wordprocessingCanvas" xmlns:cx="http://schemas.microsoft.com/office/drawing/2014/chartex" xmlns:cx1="http://schemas.microsoft.com/office/drawing/2015/9/8/chartex" xmlns:cx2="http://schemas.microsoft.com/office/drawing/2015/10/21/chartex" xmlns:cx3="http://schemas.microsoft.com/office/drawing/2016/5/9/chartex" xmlns:cx4="http://schemas.microsoft.com/office/drawing/2016/5/10/chartex" xmlns:cx5="http://schemas.microsoft.com/office/drawing/2016/5/11/chartex" xmlns:cx6="http://schemas.microsoft.com/office/drawing/2016/5/12/chartex" xmlns:cx7="http://schemas.microsoft.com/office/drawing/2016/5/13/chartex" xmlns:cx8="http://schemas.microsoft.com/office/drawing/2016/5/14/chartex" xmlns:mc="http://schemas.openxmlformats.org/markup-compatibility/2006" xmlns:aink="http://schemas.microsoft.com/office/drawing/2016/ink" xmlns:am3d="http://schemas.microsoft.com/office/drawing/2017/model3d" xmlns:o="urn:schemas-microsoft-com:office:office" xmlns:r="http://schemas.openxmlformats.org/officeDocument/2006/relationships" xmlns:m="http://schemas.openxmlformats.org/officeDocument/2006/math" xmlns:v="urn:schemas-microsoft-com:vml" xmlns:wp14="http://schemas.microsoft.com/office/word/2010/wordprocessingDrawing" xmlns:wp="http://schemas.openxmlformats.org/drawingml/2006/wordprocessingDrawing" xmlns:w10="urn:schemas-microsoft-com:office:word" xmlns:w="http://schemas.openxmlformats.org/wordprocessingml/2006/main" xmlns:w14="http://schemas.microsoft.com/office/word/2010/wordml" xmlns:w15="http://schemas.microsoft.com/office/word/2012/wordml" xmlns:w16cid="http://schemas.microsoft.com/office/word/2016/wordml/cid" xmlns:w16se="http://schemas.microsoft.com/office/word/2015/wordml/symex" xmlns:wpg="http://schemas.microsoft.com/office/word/2010/wordprocessingGroup" xmlns:wpi="http://schemas.microsoft.com/office/word/2010/wordprocessingInk" xmlns:wne="http://schemas.microsoft.com/office/word/2006/wordml" xmlns:wps="http://schemas.microsoft.com/office/word/2010/wordprocessingShape" mc:Ignorable="w14 w15 w16se w16cid wp14">
+  <w16cid:commentId w16cid:paraId="7C3816C4" w16cid:durableId="203FD3D8"/>
+  <w16cid:commentId w16cid:paraId="563BF7EC" w16cid:durableId="203FD43A"/>
+  <w16cid:commentId w16cid:paraId="34EBA120" w16cid:durableId="203FD6ED"/>
+</w16cid:commentsIds>
+</file>
+
+<file path=word/people.xml><?xml version="1.0" encoding="utf-8"?>
+<w15:people xmlns:wpc="http://schemas.microsoft.com/office/word/2010/wordprocessingCanvas" xmlns:cx="http://schemas.microsoft.com/office/drawing/2014/chartex" xmlns:cx1="http://schemas.microsoft.com/office/drawing/2015/9/8/chartex" xmlns:cx2="http://schemas.microsoft.com/office/drawing/2015/10/21/chartex" xmlns:cx3="http://schemas.microsoft.com/office/drawing/2016/5/9/chartex" xmlns:cx4="http://schemas.microsoft.com/office/drawing/2016/5/10/chartex" xmlns:cx5="http://schemas.microsoft.com/office/drawing/2016/5/11/chartex" xmlns:cx6="http://schemas.microsoft.com/office/drawing/2016/5/12/chartex" xmlns:cx7="http://schemas.microsoft.com/office/drawing/2016/5/13/chartex" xmlns:cx8="http://schemas.microsoft.com/office/drawing/2016/5/14/chartex" xmlns:mc="http://schemas.openxmlformats.org/markup-compatibility/2006" xmlns:aink="http://schemas.microsoft.com/office/drawing/2016/ink" xmlns:am3d="http://schemas.microsoft.com/office/drawing/2017/model3d" xmlns:o="urn:schemas-microsoft-com:office:office" xmlns:r="http://schemas.openxmlformats.org/officeDocument/2006/relationships" xmlns:m="http://schemas.openxmlformats.org/officeDocument/2006/math" xmlns:v="urn:schemas-microsoft-com:vml" xmlns:wp14="http://schemas.microsoft.com/office/word/2010/wordprocessingDrawing" xmlns:wp="http://schemas.openxmlformats.org/drawingml/2006/wordprocessingDrawing" xmlns:w10="urn:schemas-microsoft-com:office:word" xmlns:w="http://schemas.openxmlformats.org/wordprocessingml/2006/main" xmlns:w14="http://schemas.microsoft.com/office/word/2010/wordml" xmlns:w15="http://schemas.microsoft.com/office/word/2012/wordml" xmlns:w16cid="http://schemas.microsoft.com/office/word/2016/wordml/cid" xmlns:w16se="http://schemas.microsoft.com/office/word/2015/wordml/symex" xmlns:wpg="http://schemas.microsoft.com/office/word/2010/wordprocessingGroup" xmlns:wpi="http://schemas.microsoft.com/office/word/2010/wordprocessingInk" xmlns:wne="http://schemas.microsoft.com/office/word/2006/wordml" xmlns:wps="http://schemas.microsoft.com/office/word/2010/wordprocessingShape" mc:Ignorable="w14 w15 w16se w16cid wp14">
+  <w15:person w15:author="Matt Hunter">
+    <w15:presenceInfo w15:providerId="Windows Live" w15:userId="d1cce8e3b946202c"/>
+  </w15:person>
+</w15:people>
 </file>
 
 <file path=word/styles.xml><?xml version="1.0" encoding="utf-8"?>
@@ -1870,6 +2455,104 @@
       <w:szCs w:val="26"/>
     </w:rPr>
   </w:style>
+  <w:style w:type="character" w:styleId="CommentReference">
+    <w:name w:val="annotation reference"/>
+    <w:basedOn w:val="DefaultParagraphFont"/>
+    <w:uiPriority w:val="99"/>
+    <w:semiHidden/>
+    <w:unhideWhenUsed/>
+    <w:rsid w:val="002F6B21"/>
+    <w:rPr>
+      <w:sz w:val="16"/>
+      <w:szCs w:val="16"/>
+    </w:rPr>
+  </w:style>
+  <w:style w:type="paragraph" w:styleId="CommentText">
+    <w:name w:val="annotation text"/>
+    <w:basedOn w:val="Normal"/>
+    <w:link w:val="CommentTextChar"/>
+    <w:uiPriority w:val="99"/>
+    <w:semiHidden/>
+    <w:unhideWhenUsed/>
+    <w:rsid w:val="002F6B21"/>
+    <w:pPr>
+      <w:spacing w:line="240" w:lineRule="auto"/>
+    </w:pPr>
+    <w:rPr>
+      <w:sz w:val="20"/>
+      <w:szCs w:val="20"/>
+    </w:rPr>
+  </w:style>
+  <w:style w:type="character" w:customStyle="1" w:styleId="CommentTextChar">
+    <w:name w:val="Comment Text Char"/>
+    <w:basedOn w:val="DefaultParagraphFont"/>
+    <w:link w:val="CommentText"/>
+    <w:uiPriority w:val="99"/>
+    <w:semiHidden/>
+    <w:rsid w:val="002F6B21"/>
+    <w:rPr>
+      <w:sz w:val="20"/>
+      <w:szCs w:val="20"/>
+    </w:rPr>
+  </w:style>
+  <w:style w:type="paragraph" w:styleId="CommentSubject">
+    <w:name w:val="annotation subject"/>
+    <w:basedOn w:val="CommentText"/>
+    <w:next w:val="CommentText"/>
+    <w:link w:val="CommentSubjectChar"/>
+    <w:uiPriority w:val="99"/>
+    <w:semiHidden/>
+    <w:unhideWhenUsed/>
+    <w:rsid w:val="002F6B21"/>
+    <w:rPr>
+      <w:b/>
+      <w:bCs/>
+    </w:rPr>
+  </w:style>
+  <w:style w:type="character" w:customStyle="1" w:styleId="CommentSubjectChar">
+    <w:name w:val="Comment Subject Char"/>
+    <w:basedOn w:val="CommentTextChar"/>
+    <w:link w:val="CommentSubject"/>
+    <w:uiPriority w:val="99"/>
+    <w:semiHidden/>
+    <w:rsid w:val="002F6B21"/>
+    <w:rPr>
+      <w:b/>
+      <w:bCs/>
+      <w:sz w:val="20"/>
+      <w:szCs w:val="20"/>
+    </w:rPr>
+  </w:style>
+  <w:style w:type="paragraph" w:styleId="BalloonText">
+    <w:name w:val="Balloon Text"/>
+    <w:basedOn w:val="Normal"/>
+    <w:link w:val="BalloonTextChar"/>
+    <w:uiPriority w:val="99"/>
+    <w:semiHidden/>
+    <w:unhideWhenUsed/>
+    <w:rsid w:val="002F6B21"/>
+    <w:pPr>
+      <w:spacing w:line="240" w:lineRule="auto"/>
+    </w:pPr>
+    <w:rPr>
+      <w:rFonts w:ascii="Segoe UI" w:hAnsi="Segoe UI"/>
+      <w:sz w:val="18"/>
+      <w:szCs w:val="18"/>
+    </w:rPr>
+  </w:style>
+  <w:style w:type="character" w:customStyle="1" w:styleId="BalloonTextChar">
+    <w:name w:val="Balloon Text Char"/>
+    <w:basedOn w:val="DefaultParagraphFont"/>
+    <w:link w:val="BalloonText"/>
+    <w:uiPriority w:val="99"/>
+    <w:semiHidden/>
+    <w:rsid w:val="002F6B21"/>
+    <w:rPr>
+      <w:rFonts w:ascii="Segoe UI" w:hAnsi="Segoe UI"/>
+      <w:sz w:val="18"/>
+      <w:szCs w:val="18"/>
+    </w:rPr>
+  </w:style>
 </w:styles>
 </file>
 

</xml_diff>